<commit_message>
SimpleStudentApplicationWithReact-MaterialUI-Spring-Mysql: Simple Student application with React,MaterialUI and Springboot
</commit_message>
<xml_diff>
--- a/Guide.docx
+++ b/Guide.docx
@@ -408,17 +408,7 @@
           <w:szCs w:val="48"/>
           <w:lang w:val="en-US"/>
         </w:rPr>
-        <w:t xml:space="preserve">SPRING </w:t>
-      </w:r>
-      <w:r>
-        <w:rPr>
-          <w:b/>
-          <w:bCs/>
-          <w:sz w:val="48"/>
-          <w:szCs w:val="48"/>
-          <w:lang w:val="en-US"/>
-        </w:rPr>
-        <w:t xml:space="preserve">With DTO and </w:t>
+        <w:t xml:space="preserve">SPRING With DTO and </w:t>
       </w:r>
       <w:proofErr w:type="spellStart"/>
       <w:r>
@@ -707,9 +697,139 @@
         </w:rPr>
         <w:t xml:space="preserve"> runner</w:t>
       </w:r>
-    </w:p>
-    <w:p>
-      <w:pPr>
+      <w:r>
+        <w:rPr>
+          <w:sz w:val="28"/>
+          <w:szCs w:val="28"/>
+          <w:lang w:val="en-US"/>
+        </w:rPr>
+        <w:t>.</w:t>
+      </w:r>
+      <w:r>
+        <w:rPr>
+          <w:sz w:val="28"/>
+          <w:szCs w:val="28"/>
+          <w:lang w:val="en-US"/>
+        </w:rPr>
+        <w:tab/>
+      </w:r>
+      <w:r>
+        <w:rPr>
+          <w:sz w:val="28"/>
+          <w:szCs w:val="28"/>
+          <w:lang w:val="en-US"/>
+        </w:rPr>
+        <w:tab/>
+      </w:r>
+    </w:p>
+    <w:p>
+      <w:pPr>
+        <w:rPr>
+          <w:sz w:val="28"/>
+          <w:szCs w:val="28"/>
+          <w:lang w:val="en-US"/>
+        </w:rPr>
+      </w:pPr>
+    </w:p>
+    <w:p>
+      <w:pPr>
+        <w:jc w:val="center"/>
+        <w:rPr>
+          <w:b/>
+          <w:bCs/>
+          <w:sz w:val="48"/>
+          <w:szCs w:val="48"/>
+          <w:lang w:val="en-US"/>
+        </w:rPr>
+      </w:pPr>
+      <w:r>
+        <w:rPr>
+          <w:b/>
+          <w:bCs/>
+          <w:sz w:val="48"/>
+          <w:szCs w:val="48"/>
+          <w:lang w:val="en-US"/>
+        </w:rPr>
+        <w:t xml:space="preserve">Simple student project with React, </w:t>
+      </w:r>
+      <w:proofErr w:type="spellStart"/>
+      <w:r>
+        <w:rPr>
+          <w:b/>
+          <w:bCs/>
+          <w:sz w:val="48"/>
+          <w:szCs w:val="48"/>
+          <w:lang w:val="en-US"/>
+        </w:rPr>
+        <w:t>MaterialUI</w:t>
+      </w:r>
+      <w:proofErr w:type="spellEnd"/>
+      <w:r>
+        <w:rPr>
+          <w:b/>
+          <w:bCs/>
+          <w:sz w:val="48"/>
+          <w:szCs w:val="48"/>
+          <w:lang w:val="en-US"/>
+        </w:rPr>
+        <w:t xml:space="preserve">, </w:t>
+      </w:r>
+      <w:proofErr w:type="spellStart"/>
+      <w:r>
+        <w:rPr>
+          <w:b/>
+          <w:bCs/>
+          <w:sz w:val="48"/>
+          <w:szCs w:val="48"/>
+          <w:lang w:val="en-US"/>
+        </w:rPr>
+        <w:t>Springboot</w:t>
+      </w:r>
+      <w:proofErr w:type="spellEnd"/>
+      <w:r>
+        <w:rPr>
+          <w:b/>
+          <w:bCs/>
+          <w:sz w:val="48"/>
+          <w:szCs w:val="48"/>
+          <w:lang w:val="en-US"/>
+        </w:rPr>
+        <w:t xml:space="preserve"> and MYSQL</w:t>
+      </w:r>
+    </w:p>
+    <w:p>
+      <w:pPr>
+        <w:pStyle w:val="ListParagraph"/>
+        <w:numPr>
+          <w:ilvl w:val="0"/>
+          <w:numId w:val="2"/>
+        </w:numPr>
+        <w:rPr>
+          <w:sz w:val="28"/>
+          <w:szCs w:val="28"/>
+          <w:lang w:val="en-US"/>
+        </w:rPr>
+      </w:pPr>
+      <w:r>
+        <w:rPr>
+          <w:sz w:val="28"/>
+          <w:szCs w:val="28"/>
+          <w:lang w:val="en-US"/>
+        </w:rPr>
+        <w:t>Basic project to connect the above</w:t>
+      </w:r>
+      <w:r>
+        <w:rPr>
+          <w:sz w:val="28"/>
+          <w:szCs w:val="28"/>
+          <w:lang w:val="en-US"/>
+        </w:rPr>
+        <w:t>.</w:t>
+      </w:r>
+    </w:p>
+    <w:p>
+      <w:pPr>
+        <w:ind w:left="360"/>
         <w:rPr>
           <w:sz w:val="28"/>
           <w:szCs w:val="28"/>

</xml_diff>

<commit_message>
Spring Simple Junit Test added [Techademy]
</commit_message>
<xml_diff>
--- a/Guide.docx
+++ b/Guide.docx
@@ -676,37 +676,7 @@
           <w:szCs w:val="48"/>
           <w:lang w:val="en-US"/>
         </w:rPr>
-        <w:t xml:space="preserve">Simple </w:t>
-      </w:r>
-      <w:r>
-        <w:rPr>
-          <w:b/>
-          <w:bCs/>
-          <w:sz w:val="48"/>
-          <w:szCs w:val="48"/>
-          <w:lang w:val="en-US"/>
-        </w:rPr>
-        <w:t>application</w:t>
-      </w:r>
-      <w:r>
-        <w:rPr>
-          <w:b/>
-          <w:bCs/>
-          <w:sz w:val="48"/>
-          <w:szCs w:val="48"/>
-          <w:lang w:val="en-US"/>
-        </w:rPr>
-        <w:t xml:space="preserve"> with React Springboot </w:t>
-      </w:r>
-      <w:r>
-        <w:rPr>
-          <w:b/>
-          <w:bCs/>
-          <w:sz w:val="48"/>
-          <w:szCs w:val="48"/>
-          <w:lang w:val="en-US"/>
-        </w:rPr>
-        <w:t>with Spring Security</w:t>
+        <w:t>Simple application with React Springboot with Spring Security</w:t>
       </w:r>
     </w:p>
     <w:p>
@@ -748,6 +718,49 @@
           <w:lang w:val="en-US"/>
         </w:rPr>
       </w:pPr>
+    </w:p>
+    <w:p>
+      <w:pPr>
+        <w:ind w:left="360"/>
+        <w:rPr>
+          <w:sz w:val="28"/>
+          <w:szCs w:val="28"/>
+          <w:lang w:val="en-US"/>
+        </w:rPr>
+      </w:pPr>
+    </w:p>
+    <w:p>
+      <w:pPr>
+        <w:ind w:left="360"/>
+        <w:rPr>
+          <w:sz w:val="28"/>
+          <w:szCs w:val="28"/>
+          <w:lang w:val="en-US"/>
+        </w:rPr>
+      </w:pPr>
+    </w:p>
+    <w:p>
+      <w:pPr>
+        <w:ind w:left="360"/>
+        <w:jc w:val="center"/>
+        <w:rPr>
+          <w:b/>
+          <w:bCs/>
+          <w:sz w:val="52"/>
+          <w:szCs w:val="52"/>
+          <w:lang w:val="en-US"/>
+        </w:rPr>
+      </w:pPr>
+      <w:r>
+        <w:rPr>
+          <w:b/>
+          <w:bCs/>
+          <w:sz w:val="52"/>
+          <w:szCs w:val="52"/>
+          <w:lang w:val="en-US"/>
+        </w:rPr>
+        <w:t>Learn Eureka and Zuul</w:t>
+      </w:r>
     </w:p>
     <w:p>
       <w:pPr>

</xml_diff>

<commit_message>
in28 minutes springboot repo added
</commit_message>
<xml_diff>
--- a/Guide.docx
+++ b/Guide.docx
@@ -65,7 +65,25 @@
           <w:szCs w:val="28"/>
           <w:lang w:val="en-US"/>
         </w:rPr>
-        <w:t>Adding relationshiop like many to one between two model.</w:t>
+        <w:t xml:space="preserve">Adding </w:t>
+      </w:r>
+      <w:proofErr w:type="spellStart"/>
+      <w:r>
+        <w:rPr>
+          <w:sz w:val="28"/>
+          <w:szCs w:val="28"/>
+          <w:lang w:val="en-US"/>
+        </w:rPr>
+        <w:t>relationshiop</w:t>
+      </w:r>
+      <w:proofErr w:type="spellEnd"/>
+      <w:r>
+        <w:rPr>
+          <w:sz w:val="28"/>
+          <w:szCs w:val="28"/>
+          <w:lang w:val="en-US"/>
+        </w:rPr>
+        <w:t xml:space="preserve"> like many to one between two model.</w:t>
       </w:r>
     </w:p>
     <w:p>
@@ -133,6 +151,7 @@
           <w:lang w:val="en-US"/>
         </w:rPr>
       </w:pPr>
+      <w:proofErr w:type="spellStart"/>
       <w:r>
         <w:rPr>
           <w:sz w:val="28"/>
@@ -149,6 +168,7 @@
         </w:rPr>
         <w:t>ostgresql</w:t>
       </w:r>
+      <w:proofErr w:type="spellEnd"/>
       <w:r>
         <w:rPr>
           <w:sz w:val="28"/>
@@ -163,8 +183,18 @@
           <w:szCs w:val="28"/>
           <w:lang w:val="en-US"/>
         </w:rPr>
-        <w:t>in springSecurityJwt</w:t>
-      </w:r>
+        <w:t xml:space="preserve">in </w:t>
+      </w:r>
+      <w:proofErr w:type="spellStart"/>
+      <w:r>
+        <w:rPr>
+          <w:sz w:val="28"/>
+          <w:szCs w:val="28"/>
+          <w:lang w:val="en-US"/>
+        </w:rPr>
+        <w:t>springSecurityJwt</w:t>
+      </w:r>
+      <w:proofErr w:type="spellEnd"/>
       <w:r>
         <w:rPr>
           <w:sz w:val="28"/>
@@ -187,13 +217,41 @@
           <w:lang w:val="en-US"/>
         </w:rPr>
       </w:pPr>
-      <w:r>
-        <w:rPr>
-          <w:sz w:val="28"/>
-          <w:szCs w:val="28"/>
-          <w:lang w:val="en-US"/>
-        </w:rPr>
-        <w:t>Mongodb inSpringWithMongodb.</w:t>
+      <w:proofErr w:type="spellStart"/>
+      <w:r>
+        <w:rPr>
+          <w:sz w:val="28"/>
+          <w:szCs w:val="28"/>
+          <w:lang w:val="en-US"/>
+        </w:rPr>
+        <w:t>Mongodb</w:t>
+      </w:r>
+      <w:proofErr w:type="spellEnd"/>
+      <w:r>
+        <w:rPr>
+          <w:sz w:val="28"/>
+          <w:szCs w:val="28"/>
+          <w:lang w:val="en-US"/>
+        </w:rPr>
+        <w:t xml:space="preserve"> </w:t>
+      </w:r>
+      <w:proofErr w:type="spellStart"/>
+      <w:r>
+        <w:rPr>
+          <w:sz w:val="28"/>
+          <w:szCs w:val="28"/>
+          <w:lang w:val="en-US"/>
+        </w:rPr>
+        <w:t>inSpringWithMongodb</w:t>
+      </w:r>
+      <w:proofErr w:type="spellEnd"/>
+      <w:r>
+        <w:rPr>
+          <w:sz w:val="28"/>
+          <w:szCs w:val="28"/>
+          <w:lang w:val="en-US"/>
+        </w:rPr>
+        <w:t>.</w:t>
       </w:r>
     </w:p>
     <w:p>
@@ -215,7 +273,25 @@
           <w:szCs w:val="28"/>
           <w:lang w:val="en-US"/>
         </w:rPr>
-        <w:t>Adding html as response from controller using thymaleaf.</w:t>
+        <w:t xml:space="preserve">Adding html as response from controller using </w:t>
+      </w:r>
+      <w:proofErr w:type="spellStart"/>
+      <w:r>
+        <w:rPr>
+          <w:sz w:val="28"/>
+          <w:szCs w:val="28"/>
+          <w:lang w:val="en-US"/>
+        </w:rPr>
+        <w:t>thymaleaf</w:t>
+      </w:r>
+      <w:proofErr w:type="spellEnd"/>
+      <w:r>
+        <w:rPr>
+          <w:sz w:val="28"/>
+          <w:szCs w:val="28"/>
+          <w:lang w:val="en-US"/>
+        </w:rPr>
+        <w:t>.</w:t>
       </w:r>
     </w:p>
     <w:p>
@@ -332,8 +408,20 @@
           <w:szCs w:val="48"/>
           <w:lang w:val="en-US"/>
         </w:rPr>
-        <w:t>SPRING With DTO and Impl</w:t>
-      </w:r>
+        <w:t xml:space="preserve">SPRING With DTO and </w:t>
+      </w:r>
+      <w:proofErr w:type="spellStart"/>
+      <w:r>
+        <w:rPr>
+          <w:b/>
+          <w:bCs/>
+          <w:sz w:val="48"/>
+          <w:szCs w:val="48"/>
+          <w:lang w:val="en-US"/>
+        </w:rPr>
+        <w:t>Impl</w:t>
+      </w:r>
+      <w:proofErr w:type="spellEnd"/>
     </w:p>
     <w:p>
       <w:pPr>
@@ -354,8 +442,36 @@
           <w:szCs w:val="28"/>
           <w:lang w:val="en-US"/>
         </w:rPr>
-        <w:t>Introduction to model dto and service impl</w:t>
-      </w:r>
+        <w:t xml:space="preserve">Introduction to model </w:t>
+      </w:r>
+      <w:proofErr w:type="spellStart"/>
+      <w:r>
+        <w:rPr>
+          <w:sz w:val="28"/>
+          <w:szCs w:val="28"/>
+          <w:lang w:val="en-US"/>
+        </w:rPr>
+        <w:t>dto</w:t>
+      </w:r>
+      <w:proofErr w:type="spellEnd"/>
+      <w:r>
+        <w:rPr>
+          <w:sz w:val="28"/>
+          <w:szCs w:val="28"/>
+          <w:lang w:val="en-US"/>
+        </w:rPr>
+        <w:t xml:space="preserve"> and service </w:t>
+      </w:r>
+      <w:proofErr w:type="spellStart"/>
+      <w:r>
+        <w:rPr>
+          <w:sz w:val="28"/>
+          <w:szCs w:val="28"/>
+          <w:lang w:val="en-US"/>
+        </w:rPr>
+        <w:t>impl</w:t>
+      </w:r>
+      <w:proofErr w:type="spellEnd"/>
     </w:p>
     <w:p>
       <w:pPr>
@@ -529,6 +645,7 @@
         <w:lastRenderedPageBreak/>
         <w:t xml:space="preserve">SPRING With </w:t>
       </w:r>
+      <w:proofErr w:type="spellStart"/>
       <w:r>
         <w:rPr>
           <w:b/>
@@ -539,6 +656,7 @@
         </w:rPr>
         <w:t>Mongodb</w:t>
       </w:r>
+      <w:proofErr w:type="spellEnd"/>
     </w:p>
     <w:p>
       <w:pPr>
@@ -559,7 +677,25 @@
           <w:szCs w:val="28"/>
           <w:lang w:val="en-US"/>
         </w:rPr>
-        <w:t>Running by passing a value in startup through CommandLine runner</w:t>
+        <w:t xml:space="preserve">Running by passing a value in startup through </w:t>
+      </w:r>
+      <w:proofErr w:type="spellStart"/>
+      <w:r>
+        <w:rPr>
+          <w:sz w:val="28"/>
+          <w:szCs w:val="28"/>
+          <w:lang w:val="en-US"/>
+        </w:rPr>
+        <w:t>CommandLine</w:t>
+      </w:r>
+      <w:proofErr w:type="spellEnd"/>
+      <w:r>
+        <w:rPr>
+          <w:sz w:val="28"/>
+          <w:szCs w:val="28"/>
+          <w:lang w:val="en-US"/>
+        </w:rPr>
+        <w:t xml:space="preserve"> runner</w:t>
       </w:r>
       <w:r>
         <w:rPr>
@@ -614,7 +750,51 @@
           <w:szCs w:val="48"/>
           <w:lang w:val="en-US"/>
         </w:rPr>
-        <w:t>Simple student project with React, MaterialUI, Springboot and MYSQL</w:t>
+        <w:t xml:space="preserve">Simple student project with React, </w:t>
+      </w:r>
+      <w:proofErr w:type="spellStart"/>
+      <w:r>
+        <w:rPr>
+          <w:b/>
+          <w:bCs/>
+          <w:sz w:val="48"/>
+          <w:szCs w:val="48"/>
+          <w:lang w:val="en-US"/>
+        </w:rPr>
+        <w:t>MaterialUI</w:t>
+      </w:r>
+      <w:proofErr w:type="spellEnd"/>
+      <w:r>
+        <w:rPr>
+          <w:b/>
+          <w:bCs/>
+          <w:sz w:val="48"/>
+          <w:szCs w:val="48"/>
+          <w:lang w:val="en-US"/>
+        </w:rPr>
+        <w:t xml:space="preserve">, </w:t>
+      </w:r>
+      <w:proofErr w:type="spellStart"/>
+      <w:r>
+        <w:rPr>
+          <w:b/>
+          <w:bCs/>
+          <w:sz w:val="48"/>
+          <w:szCs w:val="48"/>
+          <w:lang w:val="en-US"/>
+        </w:rPr>
+        <w:t>Springboot</w:t>
+      </w:r>
+      <w:proofErr w:type="spellEnd"/>
+      <w:r>
+        <w:rPr>
+          <w:b/>
+          <w:bCs/>
+          <w:sz w:val="48"/>
+          <w:szCs w:val="48"/>
+          <w:lang w:val="en-US"/>
+        </w:rPr>
+        <w:t xml:space="preserve"> and MYSQL</w:t>
       </w:r>
     </w:p>
     <w:p>
@@ -676,7 +856,29 @@
           <w:szCs w:val="48"/>
           <w:lang w:val="en-US"/>
         </w:rPr>
-        <w:t>Simple application with React Springboot with Spring Security</w:t>
+        <w:t xml:space="preserve">Simple application with React </w:t>
+      </w:r>
+      <w:proofErr w:type="spellStart"/>
+      <w:r>
+        <w:rPr>
+          <w:b/>
+          <w:bCs/>
+          <w:sz w:val="48"/>
+          <w:szCs w:val="48"/>
+          <w:lang w:val="en-US"/>
+        </w:rPr>
+        <w:t>Springboot</w:t>
+      </w:r>
+      <w:proofErr w:type="spellEnd"/>
+      <w:r>
+        <w:rPr>
+          <w:b/>
+          <w:bCs/>
+          <w:sz w:val="48"/>
+          <w:szCs w:val="48"/>
+          <w:lang w:val="en-US"/>
+        </w:rPr>
+        <w:t xml:space="preserve"> with Spring Security</w:t>
       </w:r>
     </w:p>
     <w:p>
@@ -698,7 +900,43 @@
           <w:szCs w:val="28"/>
           <w:lang w:val="en-US"/>
         </w:rPr>
-        <w:t>Connect to react with springboot with access to api only after login</w:t>
+        <w:t xml:space="preserve">Connect to react with </w:t>
+      </w:r>
+      <w:proofErr w:type="spellStart"/>
+      <w:r>
+        <w:rPr>
+          <w:sz w:val="28"/>
+          <w:szCs w:val="28"/>
+          <w:lang w:val="en-US"/>
+        </w:rPr>
+        <w:t>springboot</w:t>
+      </w:r>
+      <w:proofErr w:type="spellEnd"/>
+      <w:r>
+        <w:rPr>
+          <w:sz w:val="28"/>
+          <w:szCs w:val="28"/>
+          <w:lang w:val="en-US"/>
+        </w:rPr>
+        <w:t xml:space="preserve"> with access to </w:t>
+      </w:r>
+      <w:proofErr w:type="spellStart"/>
+      <w:r>
+        <w:rPr>
+          <w:sz w:val="28"/>
+          <w:szCs w:val="28"/>
+          <w:lang w:val="en-US"/>
+        </w:rPr>
+        <w:t>api</w:t>
+      </w:r>
+      <w:proofErr w:type="spellEnd"/>
+      <w:r>
+        <w:rPr>
+          <w:sz w:val="28"/>
+          <w:szCs w:val="28"/>
+          <w:lang w:val="en-US"/>
+        </w:rPr>
+        <w:t xml:space="preserve"> only after login</w:t>
       </w:r>
       <w:r>
         <w:rPr>
@@ -722,22 +960,69 @@
     <w:p>
       <w:pPr>
         <w:ind w:left="360"/>
-        <w:rPr>
-          <w:sz w:val="28"/>
-          <w:szCs w:val="28"/>
-          <w:lang w:val="en-US"/>
-        </w:rPr>
-      </w:pPr>
-    </w:p>
-    <w:p>
-      <w:pPr>
-        <w:ind w:left="360"/>
-        <w:rPr>
-          <w:sz w:val="28"/>
-          <w:szCs w:val="28"/>
-          <w:lang w:val="en-US"/>
-        </w:rPr>
-      </w:pPr>
+        <w:jc w:val="center"/>
+        <w:rPr>
+          <w:b/>
+          <w:bCs/>
+          <w:sz w:val="32"/>
+          <w:szCs w:val="32"/>
+          <w:lang w:val="en-US"/>
+        </w:rPr>
+      </w:pPr>
+      <w:proofErr w:type="spellStart"/>
+      <w:r>
+        <w:rPr>
+          <w:b/>
+          <w:bCs/>
+          <w:sz w:val="32"/>
+          <w:szCs w:val="32"/>
+          <w:lang w:val="en-US"/>
+        </w:rPr>
+        <w:t>SpringBoot</w:t>
+      </w:r>
+      <w:proofErr w:type="spellEnd"/>
+      <w:r>
+        <w:rPr>
+          <w:b/>
+          <w:bCs/>
+          <w:sz w:val="32"/>
+          <w:szCs w:val="32"/>
+          <w:lang w:val="en-US"/>
+        </w:rPr>
+        <w:t xml:space="preserve"> Master class master</w:t>
+      </w:r>
+    </w:p>
+    <w:p>
+      <w:pPr>
+        <w:ind w:left="360"/>
+        <w:rPr>
+          <w:sz w:val="28"/>
+          <w:szCs w:val="28"/>
+          <w:lang w:val="en-US"/>
+        </w:rPr>
+      </w:pPr>
+      <w:hyperlink r:id="rId5" w:history="1">
+        <w:r>
+          <w:rPr>
+            <w:rStyle w:val="Hyperlink"/>
+          </w:rPr>
+          <w:t xml:space="preserve">in28minutes/spring-boot-master-class: Understand and love the power of Spring Boot - All its features are illustrated developing a web application managing </w:t>
+        </w:r>
+        <w:proofErr w:type="spellStart"/>
+        <w:r>
+          <w:rPr>
+            <w:rStyle w:val="Hyperlink"/>
+          </w:rPr>
+          <w:t>todos</w:t>
+        </w:r>
+        <w:proofErr w:type="spellEnd"/>
+        <w:r>
+          <w:rPr>
+            <w:rStyle w:val="Hyperlink"/>
+          </w:rPr>
+          <w:t xml:space="preserve"> and a basic API for survey questionnaire. Also covers unit testing, mocking and integration testing. (github.com)</w:t>
+        </w:r>
+      </w:hyperlink>
     </w:p>
     <w:p>
       <w:pPr>
@@ -759,8 +1044,20 @@
           <w:szCs w:val="52"/>
           <w:lang w:val="en-US"/>
         </w:rPr>
-        <w:t>Learn Eureka and Zuul</w:t>
-      </w:r>
+        <w:t xml:space="preserve">Learn Eureka and </w:t>
+      </w:r>
+      <w:proofErr w:type="spellStart"/>
+      <w:r>
+        <w:rPr>
+          <w:b/>
+          <w:bCs/>
+          <w:sz w:val="52"/>
+          <w:szCs w:val="52"/>
+          <w:lang w:val="en-US"/>
+        </w:rPr>
+        <w:t>Zuul</w:t>
+      </w:r>
+      <w:proofErr w:type="spellEnd"/>
     </w:p>
     <w:p>
       <w:pPr>
@@ -1478,6 +1775,18 @@
       <w:contextualSpacing/>
     </w:pPr>
   </w:style>
+  <w:style w:type="character" w:styleId="Hyperlink">
+    <w:name w:val="Hyperlink"/>
+    <w:basedOn w:val="DefaultParagraphFont"/>
+    <w:uiPriority w:val="99"/>
+    <w:semiHidden/>
+    <w:unhideWhenUsed/>
+    <w:rsid w:val="00EF2484"/>
+    <w:rPr>
+      <w:color w:val="0000FF"/>
+      <w:u w:val="single"/>
+    </w:rPr>
+  </w:style>
 </w:styles>
 </file>
 

</xml_diff>